<commit_message>
informações adicionais sobre GitHub
</commit_message>
<xml_diff>
--- a/HTML-Web-Developer/Summary Git.docx
+++ b/HTML-Web-Developer/Summary Git.docx
@@ -1486,8 +1486,8 @@
   <w:abstractNum w:abstractNumId="0" w15:restartNumberingAfterBreak="0">
     <w:nsid w:val="559A4561"/>
     <w:multiLevelType w:val="hybridMultilevel"/>
-    <w:tmpl w:val="87BCC5BE"/>
-    <w:lvl w:ilvl="0" w:tplc="AB8CBAB0">
+    <w:tmpl w:val="2C40031E"/>
+    <w:lvl w:ilvl="0" w:tplc="E578E1B0">
       <w:start w:val="1"/>
       <w:numFmt w:val="bullet"/>
       <w:pStyle w:val="ListParagraph"/>
@@ -2111,7 +2111,7 @@
     <w:autoRedefine/>
     <w:uiPriority w:val="34"/>
     <w:qFormat/>
-    <w:rsid w:val="008878BC"/>
+    <w:rsid w:val="00BF63D9"/>
     <w:pPr>
       <w:numPr>
         <w:numId w:val="1"/>

</xml_diff>

<commit_message>
informações sobre resolução de conflitos
</commit_message>
<xml_diff>
--- a/HTML-Web-Developer/Summary Git.docx
+++ b/HTML-Web-Developer/Summary Git.docx
@@ -237,7 +237,15 @@
           <w:bCs/>
           <w:lang w:val="pt-BR"/>
         </w:rPr>
-        <w:t xml:space="preserve"> “</w:t>
+        <w:t xml:space="preserve"> </w:t>
+      </w:r>
+      <w:r>
+        <w:rPr>
+          <w:b/>
+          <w:bCs/>
+          <w:lang w:val="pt-BR"/>
+        </w:rPr>
+        <w:t>“</w:t>
       </w:r>
       <w:r>
         <w:rPr>
@@ -1469,6 +1477,107 @@
           <w:lang w:val="pt-BR"/>
         </w:rPr>
         <w:t>Resolvendo conflitos</w:t>
+      </w:r>
+    </w:p>
+    <w:p>
+      <w:pPr>
+        <w:pStyle w:val="ListParagraph"/>
+        <w:rPr>
+          <w:lang w:val="pt-BR"/>
+        </w:rPr>
+      </w:pPr>
+      <w:r>
+        <w:rPr>
+          <w:b/>
+          <w:bCs/>
+          <w:lang w:val="pt-BR"/>
+        </w:rPr>
+        <w:t xml:space="preserve">git pull origin master: </w:t>
+      </w:r>
+      <w:r>
+        <w:rPr>
+          <w:lang w:val="pt-BR"/>
+        </w:rPr>
+        <w:t>puxa a versão que e</w:t>
+      </w:r>
+      <w:r>
+        <w:rPr>
+          <w:lang w:val="pt-BR"/>
+        </w:rPr>
+        <w:t>stá no GitHub para a máquina local.</w:t>
+      </w:r>
+    </w:p>
+    <w:p>
+      <w:pPr>
+        <w:pStyle w:val="ListParagraph"/>
+        <w:rPr>
+          <w:lang w:val="pt-BR"/>
+        </w:rPr>
+      </w:pPr>
+      <w:r>
+        <w:rPr>
+          <w:lang w:val="pt-BR"/>
+        </w:rPr>
+        <w:t xml:space="preserve">para clonar um repositório, basta ir no repositório desejado, clicar no botão verde </w:t>
+      </w:r>
+      <w:r>
+        <w:rPr>
+          <w:b/>
+          <w:bCs/>
+          <w:lang w:val="pt-BR"/>
+        </w:rPr>
+        <w:t>Code</w:t>
+      </w:r>
+      <w:r>
+        <w:rPr>
+          <w:lang w:val="pt-BR"/>
+        </w:rPr>
+        <w:t>, e copiar o caminho do mesmo (</w:t>
+      </w:r>
+      <w:r>
+        <w:rPr>
+          <w:b/>
+          <w:bCs/>
+          <w:lang w:val="pt-BR"/>
+        </w:rPr>
+        <w:t>url</w:t>
+      </w:r>
+      <w:r>
+        <w:rPr>
+          <w:lang w:val="pt-BR"/>
+        </w:rPr>
+        <w:t>).</w:t>
+      </w:r>
+    </w:p>
+    <w:p>
+      <w:pPr>
+        <w:pStyle w:val="ListParagraph"/>
+        <w:rPr>
+          <w:lang w:val="pt-BR"/>
+        </w:rPr>
+      </w:pPr>
+      <w:r>
+        <w:rPr>
+          <w:b/>
+          <w:bCs/>
+          <w:lang w:val="pt-BR"/>
+        </w:rPr>
+        <w:lastRenderedPageBreak/>
+        <w:t xml:space="preserve">git clone </w:t>
+      </w:r>
+      <w:r>
+        <w:rPr>
+          <w:i/>
+          <w:iCs/>
+          <w:lang w:val="pt-BR"/>
+        </w:rPr>
+        <w:t>link do repositório do GitHub</w:t>
+      </w:r>
+      <w:r>
+        <w:rPr>
+          <w:lang w:val="pt-BR"/>
+        </w:rPr>
+        <w:t>: clona um repositório específico do GitHub para a máquina local.</w:t>
       </w:r>
     </w:p>
     <w:sectPr>
@@ -1486,8 +1595,8 @@
   <w:abstractNum w:abstractNumId="0" w15:restartNumberingAfterBreak="0">
     <w:nsid w:val="559A4561"/>
     <w:multiLevelType w:val="hybridMultilevel"/>
-    <w:tmpl w:val="2C40031E"/>
-    <w:lvl w:ilvl="0" w:tplc="E578E1B0">
+    <w:tmpl w:val="F7A4D202"/>
+    <w:lvl w:ilvl="0" w:tplc="3C389C94">
       <w:start w:val="1"/>
       <w:numFmt w:val="bullet"/>
       <w:pStyle w:val="ListParagraph"/>
@@ -2111,13 +2220,13 @@
     <w:autoRedefine/>
     <w:uiPriority w:val="34"/>
     <w:qFormat/>
-    <w:rsid w:val="00BF63D9"/>
+    <w:rsid w:val="0024542E"/>
     <w:pPr>
       <w:numPr>
         <w:numId w:val="1"/>
       </w:numPr>
       <w:spacing w:after="0" w:line="360" w:lineRule="auto"/>
-      <w:ind w:left="720"/>
+      <w:ind w:left="714" w:hanging="357"/>
       <w:contextualSpacing/>
       <w:jc w:val="both"/>
     </w:pPr>

</xml_diff>